<commit_message>
Konzultace docx s Vaskem
</commit_message>
<xml_diff>
--- a/semestralka.docx
+++ b/semestralka.docx
@@ -12,7 +12,15 @@
     </w:p>
     <w:p>
       <w:r>
-        <w:t>Kulovaný Jiří, Lukeš Martin, Purchart Václav</w:t>
+        <w:t xml:space="preserve">Kulovaný Jiří, Lukeš Martin, </w:t>
+      </w:r>
+      <w:proofErr w:type="spellStart"/>
+      <w:r>
+        <w:t>Purchart</w:t>
+      </w:r>
+      <w:proofErr w:type="spellEnd"/>
+      <w:r>
+        <w:t xml:space="preserve"> Václav</w:t>
       </w:r>
     </w:p>
     <w:p>
@@ -45,12 +53,36 @@
         <w:pStyle w:val="Nadpis1"/>
       </w:pPr>
       <w:r>
-        <w:t>Stavový automat Ship</w:t>
-      </w:r>
-    </w:p>
-    <w:p>
-      <w:r>
-        <w:t>Tento automat popisuje chování lodi. V časových intervalech v rozmezí (PERIOD_TIME_MIN, PERIOD_TIME_MAX) se vždy potopí jedna z částí lodi. Je dopředu známé, že se potopí část 1, pak část 2, 3 a 4. Po potopení všech částí je potopena celá loď (stav SHIP_SUNKEN). Pořadí potápění je určené - simulujeme tím, že loď například narazila do ledovce na pravoboku vepředu, kde se vytvořila díra, tudíž pravobok se potopí jako první, potom levobok, střední část a nakonec záď.</w:t>
+        <w:t xml:space="preserve">Stavový automat </w:t>
+      </w:r>
+      <w:proofErr w:type="spellStart"/>
+      <w:r>
+        <w:t>Ship</w:t>
+      </w:r>
+      <w:proofErr w:type="spellEnd"/>
+    </w:p>
+    <w:p>
+      <w:r>
+        <w:t>Tento automat popisuje chování lodi. V časových intervalech v rozmezí (PERIOD_TIME_MIN, PERIOD_TIME_MAX) se vždy potopí jedna z částí lodi. Je dopředu známé, že se potopí část 1, pak část 2, 3 a 4</w:t>
+      </w:r>
+      <w:r>
+        <w:t xml:space="preserve"> (viz. </w:t>
+      </w:r>
+      <w:proofErr w:type="gramStart"/>
+      <w:r>
+        <w:t>úvod</w:t>
+      </w:r>
+      <w:proofErr w:type="gramEnd"/>
+      <w:r>
+        <w:t>)</w:t>
+      </w:r>
+      <w:r>
+        <w:t>. Po potopení všech částí je potopena celá loď (stav SHIP_SUNKEN).</w:t>
+      </w:r>
+    </w:p>
+    <w:p>
+      <w:r>
+        <w:t xml:space="preserve"> </w:t>
       </w:r>
       <w:r>
         <w:rPr>
@@ -58,7 +90,7 @@
           <w:lang w:eastAsia="cs-CZ"/>
         </w:rPr>
         <w:drawing>
-          <wp:inline distT="0" distB="0" distL="0" distR="0">
+          <wp:inline distT="0" distB="0" distL="0" distR="0" wp14:anchorId="05C9CFA6" wp14:editId="2A2FD17F">
             <wp:extent cx="5753100" cy="2324100"/>
             <wp:effectExtent l="0" t="0" r="0" b="0"/>
             <wp:docPr id="1" name="Obrázek 1" descr="C:\CVUT\TVS\semestralka\ship.jpg"/>
@@ -141,12 +173,26 @@
         <w:t xml:space="preserve"> </w:t>
       </w:r>
       <w:r>
-        <w:t xml:space="preserve">Každý z hráčů může být kapitánem lodi (tato možnost se volí proměnnou isCaptain). Žádný automat neposílá lidi na zaplavenou nebo opuštěnou pozici. </w:t>
+        <w:t xml:space="preserve">Každý z hráčů může být kapitánem lodi (tato možnost se volí proměnnou </w:t>
+      </w:r>
+      <w:proofErr w:type="spellStart"/>
+      <w:r>
+        <w:t>isCaptain</w:t>
+      </w:r>
+      <w:proofErr w:type="spellEnd"/>
+      <w:r>
+        <w:t xml:space="preserve">). Žádný automat neposílá lidi na zaplavenou nebo opuštěnou pozici. </w:t>
       </w:r>
     </w:p>
     <w:p>
       <w:r>
         <w:t>Každý z hráčů prochází základní časovou smyčkou</w:t>
+      </w:r>
+      <w:r>
+        <w:t>, ta reprezentuj</w:t>
+      </w:r>
+      <w:r>
+        <w:t>e vybavení a odplutí jedné lodi</w:t>
       </w:r>
     </w:p>
     <w:p>
@@ -193,11 +239,24 @@
     <w:p>
       <w:pPr>
         <w:pStyle w:val="Nadpis2"/>
-      </w:pPr>
+        <w:sectPr>
+          <w:pgSz w:w="11906" w:h="16838"/>
+          <w:pgMar w:top="1417" w:right="1417" w:bottom="1417" w:left="1417" w:header="708" w:footer="708" w:gutter="0"/>
+          <w:cols w:space="708"/>
+          <w:docGrid w:linePitch="360"/>
+        </w:sectPr>
+      </w:pPr>
+    </w:p>
+    <w:p>
+      <w:pPr>
+        <w:pStyle w:val="Nadpis2"/>
+      </w:pPr>
+      <w:proofErr w:type="spellStart"/>
       <w:r>
         <w:lastRenderedPageBreak/>
         <w:t>NondeterministicPlayer</w:t>
       </w:r>
+      <w:proofErr w:type="spellEnd"/>
     </w:p>
     <w:p>
       <w:r>
@@ -214,9 +273,9 @@
           <w:lang w:eastAsia="cs-CZ"/>
         </w:rPr>
         <w:drawing>
-          <wp:inline distT="0" distB="0" distL="0" distR="0" wp14:anchorId="57C765D1" wp14:editId="1799DE44">
-            <wp:extent cx="7960825" cy="3510808"/>
-            <wp:effectExtent l="0" t="3810" r="0" b="0"/>
+          <wp:inline distT="0" distB="0" distL="0" distR="0" wp14:anchorId="6C78C236" wp14:editId="6FBF7771">
+            <wp:extent cx="9020721" cy="3978234"/>
+            <wp:effectExtent l="0" t="0" r="0" b="3810"/>
             <wp:docPr id="2" name="Obrázek 2" descr="C:\CVUT\TVS\semestralka\nondeterministic.jpg"/>
             <wp:cNvGraphicFramePr>
               <a:graphicFrameLocks xmlns:a="http://schemas.openxmlformats.org/drawingml/2006/main" noChangeAspect="1"/>
@@ -244,9 +303,9 @@
                     </a:stretch>
                   </pic:blipFill>
                   <pic:spPr bwMode="auto">
-                    <a:xfrm rot="5400000">
+                    <a:xfrm>
                       <a:off x="0" y="0"/>
-                      <a:ext cx="7979602" cy="3519089"/>
+                      <a:ext cx="9033467" cy="3983855"/>
                     </a:xfrm>
                     <a:prstGeom prst="rect">
                       <a:avLst/>
@@ -266,11 +325,24 @@
     <w:p>
       <w:pPr>
         <w:pStyle w:val="Nadpis2"/>
-      </w:pPr>
+        <w:sectPr>
+          <w:pgSz w:w="16838" w:h="11906" w:orient="landscape"/>
+          <w:pgMar w:top="1418" w:right="1418" w:bottom="1418" w:left="1418" w:header="709" w:footer="709" w:gutter="0"/>
+          <w:cols w:space="708"/>
+          <w:docGrid w:linePitch="360"/>
+        </w:sectPr>
+      </w:pPr>
+    </w:p>
+    <w:p>
+      <w:pPr>
+        <w:pStyle w:val="Nadpis2"/>
+      </w:pPr>
+      <w:proofErr w:type="spellStart"/>
       <w:r>
         <w:lastRenderedPageBreak/>
         <w:t>Priest</w:t>
       </w:r>
+      <w:proofErr w:type="spellEnd"/>
     </w:p>
     <w:p>
       <w:r>
@@ -284,7 +356,7 @@
           <w:lang w:eastAsia="cs-CZ"/>
         </w:rPr>
         <w:drawing>
-          <wp:inline distT="0" distB="0" distL="0" distR="0">
+          <wp:inline distT="0" distB="0" distL="0" distR="0" wp14:anchorId="1F562490" wp14:editId="46C55B30">
             <wp:extent cx="5759450" cy="2992755"/>
             <wp:effectExtent l="0" t="0" r="0" b="0"/>
             <wp:docPr id="3" name="Obrázek 3" descr="C:\CVUT\TVS\semestralka\priest.jpg"/>
@@ -337,9 +409,11 @@
       <w:pPr>
         <w:pStyle w:val="Nadpis2"/>
       </w:pPr>
+      <w:proofErr w:type="spellStart"/>
       <w:r>
         <w:t>HazardPlayer</w:t>
       </w:r>
+      <w:proofErr w:type="spellEnd"/>
     </w:p>
     <w:p>
       <w:pPr>
@@ -366,7 +440,7 @@
           <w:lang w:eastAsia="cs-CZ"/>
         </w:rPr>
         <w:drawing>
-          <wp:inline distT="0" distB="0" distL="0" distR="0" wp14:anchorId="1E50D4C7" wp14:editId="1DFF9A68">
+          <wp:inline distT="0" distB="0" distL="0" distR="0" wp14:anchorId="1C482717" wp14:editId="1710715A">
             <wp:extent cx="5759450" cy="2790825"/>
             <wp:effectExtent l="0" t="0" r="0" b="9525"/>
             <wp:docPr id="4" name="Obrázek 4" descr="C:\CVUT\TVS\semestralka\hazard.jpg"/>
@@ -441,21 +515,63 @@
       </w:r>
     </w:p>
     <w:p>
-      <w:pPr>
-        <w:rPr>
-          <w:lang w:val="en-US"/>
-        </w:rPr>
-      </w:pPr>
-      <w:r>
-        <w:t>Upozornění: testy pro 10 lidí na každé pozici a 2x HazardPlayer, Priest, Nondeterministic player dobíhají za dlouhou dobu. Např</w:t>
+      <w:r>
+        <w:t xml:space="preserve">Upozornění: </w:t>
+      </w:r>
+      <w:r>
+        <w:t xml:space="preserve">pro běžný běh je nutné volit malé hodnoty počtu lidí, aby nebyl prohledávaný prostor moc velký. </w:t>
+      </w:r>
+      <w:r>
+        <w:t>Už t</w:t>
+      </w:r>
+      <w:r>
+        <w:t xml:space="preserve">esty pro 10 lidí na každé pozici a 2x </w:t>
+      </w:r>
+      <w:proofErr w:type="spellStart"/>
+      <w:r>
+        <w:t>HazardPlayer</w:t>
+      </w:r>
+      <w:proofErr w:type="spellEnd"/>
+      <w:r>
+        <w:t xml:space="preserve">, </w:t>
+      </w:r>
+      <w:proofErr w:type="spellStart"/>
+      <w:r>
+        <w:t>Priest</w:t>
+      </w:r>
+      <w:proofErr w:type="spellEnd"/>
+      <w:r>
+        <w:t xml:space="preserve">, </w:t>
+      </w:r>
+      <w:proofErr w:type="spellStart"/>
+      <w:r>
+        <w:t>Nondeterministic</w:t>
+      </w:r>
+      <w:proofErr w:type="spellEnd"/>
+      <w:r>
+        <w:t xml:space="preserve"> </w:t>
+      </w:r>
+      <w:proofErr w:type="spellStart"/>
+      <w:r>
+        <w:t>player</w:t>
+      </w:r>
+      <w:proofErr w:type="spellEnd"/>
+      <w:r>
+        <w:t xml:space="preserve"> dobíhají za dlouhou dobu. Např</w:t>
       </w:r>
       <w:r>
         <w:t>.</w:t>
+      </w:r>
+      <w:r>
+        <w:t xml:space="preserve"> pro první test</w:t>
+      </w:r>
+      <w:r>
+        <w:t xml:space="preserve"> (not deadlock)</w:t>
       </w:r>
       <w:bookmarkStart w:id="0" w:name="_GoBack"/>
       <w:bookmarkEnd w:id="0"/>
       <w:r>
-        <w:t xml:space="preserve"> pro první test je tato doba </w:t>
+        <w:t xml:space="preserve"> je tato doba </w:t>
       </w:r>
       <w:r>
         <w:rPr>
@@ -465,17 +581,48 @@
       </w:r>
     </w:p>
     <w:p>
-      <w:pPr>
-        <w:rPr>
-          <w:b/>
-        </w:rPr>
-      </w:pPr>
-      <w:r>
-        <w:rPr>
-          <w:b/>
-        </w:rPr>
-        <w:t>A[] not deadlock</w:t>
-      </w:r>
+      <w:r>
+        <w:t>Testy nám umožňují sledovat zajímavé statistiky pro různé kombinace hráčů</w:t>
+      </w:r>
+      <w:r>
+        <w:t xml:space="preserve"> a počty lidí na jednotlivých pozicích, </w:t>
+      </w:r>
+      <w:r>
+        <w:t>např</w:t>
+      </w:r>
+      <w:r>
+        <w:t>.:</w:t>
+      </w:r>
+      <w:r>
+        <w:t xml:space="preserve"> kolik procent lidí se zachrání při dané </w:t>
+      </w:r>
+      <w:r>
+        <w:t xml:space="preserve">konfiguraci </w:t>
+      </w:r>
+      <w:r>
+        <w:t>nebo zda se vždy zachrání kapitán.</w:t>
+      </w:r>
+    </w:p>
+    <w:p>
+      <w:pPr>
+        <w:rPr>
+          <w:b/>
+        </w:rPr>
+      </w:pPr>
+      <w:r>
+        <w:rPr>
+          <w:b/>
+        </w:rPr>
+        <w:t xml:space="preserve">A[] not </w:t>
+      </w:r>
+      <w:proofErr w:type="spellStart"/>
+      <w:r>
+        <w:rPr>
+          <w:b/>
+        </w:rPr>
+        <w:t>deadlock</w:t>
+      </w:r>
+      <w:proofErr w:type="spellEnd"/>
     </w:p>
     <w:p>
       <w:pPr>
@@ -492,7 +639,15 @@
     </w:p>
     <w:p>
       <w:r>
-        <w:t xml:space="preserve">Automaty se nikdy nedostanou do deadlocku. </w:t>
+        <w:t xml:space="preserve">Automaty se nikdy nedostanou do </w:t>
+      </w:r>
+      <w:proofErr w:type="spellStart"/>
+      <w:r>
+        <w:t>deadlocku</w:t>
+      </w:r>
+      <w:proofErr w:type="spellEnd"/>
+      <w:r>
+        <w:t xml:space="preserve">. </w:t>
       </w:r>
     </w:p>
     <w:p/>
@@ -506,8 +661,16 @@
         <w:rPr>
           <w:b/>
         </w:rPr>
-        <w:t>A&lt;&gt; ship.SHIP_SUNKEN</w:t>
-      </w:r>
+        <w:t xml:space="preserve">A&lt;&gt; </w:t>
+      </w:r>
+      <w:proofErr w:type="spellStart"/>
+      <w:r>
+        <w:rPr>
+          <w:b/>
+        </w:rPr>
+        <w:t>ship.SHIP_SUNKEN</w:t>
+      </w:r>
+      <w:proofErr w:type="spellEnd"/>
     </w:p>
     <w:p>
       <w:pPr>
@@ -539,7 +702,133 @@
         <w:rPr>
           <w:b/>
         </w:rPr>
-        <w:t>A&lt;&gt; ship.SHIP_SUNKEN and (position1.FLOODED_POSITION_AND_CAPTAIN_SAVED or position1.FLOODED_POSITION_AND_PLAYER_SAVED or position1.DEAD) and (position2.FLOODED_POSITION_AND_CAPTAIN_SAVED or position2.FLOODED_POSITION_AND_PLAYER_SAVED or position2.DEAD) and (position3.FLOODED_POSITION_AND_CAPTAIN_SAVED or position3.FLOODED_POSITION_AND_PLAYER_SAVED or position3.DEAD) and (position4.FLOODED_POSITION_AND_CAPTAIN_SAVED or position4.FLOODED_POSITION_AND_PLAYER_SAVED or position4.DEAD)</w:t>
+        <w:t xml:space="preserve">A&lt;&gt; </w:t>
+      </w:r>
+      <w:proofErr w:type="spellStart"/>
+      <w:r>
+        <w:rPr>
+          <w:b/>
+        </w:rPr>
+        <w:t>ship.SHIP_SUNKEN</w:t>
+      </w:r>
+      <w:proofErr w:type="spellEnd"/>
+      <w:r>
+        <w:rPr>
+          <w:b/>
+        </w:rPr>
+        <w:t xml:space="preserve"> and (position1.FLOODED_POSITION_AND_CAPTAIN_SAVED </w:t>
+      </w:r>
+      <w:proofErr w:type="spellStart"/>
+      <w:r>
+        <w:rPr>
+          <w:b/>
+        </w:rPr>
+        <w:t>or</w:t>
+      </w:r>
+      <w:proofErr w:type="spellEnd"/>
+      <w:r>
+        <w:rPr>
+          <w:b/>
+        </w:rPr>
+        <w:t xml:space="preserve"> position1.FLOODED_POSITION_AND_PLAYER_SAVED </w:t>
+      </w:r>
+      <w:proofErr w:type="spellStart"/>
+      <w:r>
+        <w:rPr>
+          <w:b/>
+        </w:rPr>
+        <w:t>or</w:t>
+      </w:r>
+      <w:proofErr w:type="spellEnd"/>
+      <w:r>
+        <w:rPr>
+          <w:b/>
+        </w:rPr>
+        <w:t xml:space="preserve"> position1.DEAD) and (position2.FLOODED_POSITION_AND_CAPTAIN_SAVED </w:t>
+      </w:r>
+      <w:proofErr w:type="spellStart"/>
+      <w:r>
+        <w:rPr>
+          <w:b/>
+        </w:rPr>
+        <w:t>or</w:t>
+      </w:r>
+      <w:proofErr w:type="spellEnd"/>
+      <w:r>
+        <w:rPr>
+          <w:b/>
+        </w:rPr>
+        <w:t xml:space="preserve"> position2.FLOODED_POSITION_AND_PLAYER_SAVED </w:t>
+      </w:r>
+      <w:proofErr w:type="spellStart"/>
+      <w:r>
+        <w:rPr>
+          <w:b/>
+        </w:rPr>
+        <w:t>or</w:t>
+      </w:r>
+      <w:proofErr w:type="spellEnd"/>
+      <w:r>
+        <w:rPr>
+          <w:b/>
+        </w:rPr>
+        <w:t xml:space="preserve"> position2.DEAD) and (position3.FLOODED_POSITION_AND_CAPTAIN_SAVED </w:t>
+      </w:r>
+      <w:proofErr w:type="spellStart"/>
+      <w:r>
+        <w:rPr>
+          <w:b/>
+        </w:rPr>
+        <w:t>or</w:t>
+      </w:r>
+      <w:proofErr w:type="spellEnd"/>
+      <w:r>
+        <w:rPr>
+          <w:b/>
+        </w:rPr>
+        <w:t xml:space="preserve"> position3.FLOODED_POSITION_AND_PLAYER_SAVED </w:t>
+      </w:r>
+      <w:proofErr w:type="spellStart"/>
+      <w:r>
+        <w:rPr>
+          <w:b/>
+        </w:rPr>
+        <w:t>or</w:t>
+      </w:r>
+      <w:proofErr w:type="spellEnd"/>
+      <w:r>
+        <w:rPr>
+          <w:b/>
+        </w:rPr>
+        <w:t xml:space="preserve"> position3.DEAD) and (position4.FLOODED_POSITION_AND_CAPTAIN_SAVED </w:t>
+      </w:r>
+      <w:proofErr w:type="spellStart"/>
+      <w:r>
+        <w:rPr>
+          <w:b/>
+        </w:rPr>
+        <w:t>or</w:t>
+      </w:r>
+      <w:proofErr w:type="spellEnd"/>
+      <w:r>
+        <w:rPr>
+          <w:b/>
+        </w:rPr>
+        <w:t xml:space="preserve"> position4.FLOODED_POSITION_AND_PLAYER_SAVED </w:t>
+      </w:r>
+      <w:proofErr w:type="spellStart"/>
+      <w:r>
+        <w:rPr>
+          <w:b/>
+        </w:rPr>
+        <w:t>or</w:t>
+      </w:r>
+      <w:proofErr w:type="spellEnd"/>
+      <w:r>
+        <w:rPr>
+          <w:b/>
+        </w:rPr>
+        <w:t xml:space="preserve"> position4.DEAD)</w:t>
       </w:r>
     </w:p>
     <w:p>
@@ -571,7 +860,49 @@
         <w:rPr>
           <w:b/>
         </w:rPr>
-        <w:t>Dotazy typu A&lt;&gt; ship.SHIP_SUNKEN &amp;&amp; peopleCountOnBoard &lt;= (80*peopleCountAtStart)/100</w:t>
+        <w:t xml:space="preserve">Dotazy typu A&lt;&gt; </w:t>
+      </w:r>
+      <w:proofErr w:type="spellStart"/>
+      <w:r>
+        <w:rPr>
+          <w:b/>
+        </w:rPr>
+        <w:t>ship.SHIP_SUNKEN</w:t>
+      </w:r>
+      <w:proofErr w:type="spellEnd"/>
+      <w:r>
+        <w:rPr>
+          <w:b/>
+        </w:rPr>
+        <w:t xml:space="preserve"> &amp;&amp; </w:t>
+      </w:r>
+      <w:proofErr w:type="spellStart"/>
+      <w:r>
+        <w:rPr>
+          <w:b/>
+        </w:rPr>
+        <w:t>peopleCountOnBoard</w:t>
+      </w:r>
+      <w:proofErr w:type="spellEnd"/>
+      <w:r>
+        <w:rPr>
+          <w:b/>
+        </w:rPr>
+        <w:t xml:space="preserve"> &lt;= (80*</w:t>
+      </w:r>
+      <w:proofErr w:type="spellStart"/>
+      <w:r>
+        <w:rPr>
+          <w:b/>
+        </w:rPr>
+        <w:t>peopleCountAtStart</w:t>
+      </w:r>
+      <w:proofErr w:type="spellEnd"/>
+      <w:r>
+        <w:rPr>
+          <w:b/>
+        </w:rPr>
+        <w:t>)/100</w:t>
       </w:r>
     </w:p>
     <w:p>
@@ -602,7 +933,49 @@
         <w:rPr>
           <w:b/>
         </w:rPr>
-        <w:t>Dotazy typu E&lt;&gt; ship.SHIP_SUNKEN &amp;&amp; peopleCountOnBoard &lt;= 2 * peopleCountAtStart/100</w:t>
+        <w:t xml:space="preserve">Dotazy typu E&lt;&gt; </w:t>
+      </w:r>
+      <w:proofErr w:type="spellStart"/>
+      <w:r>
+        <w:rPr>
+          <w:b/>
+        </w:rPr>
+        <w:t>ship.SHIP_SUNKEN</w:t>
+      </w:r>
+      <w:proofErr w:type="spellEnd"/>
+      <w:r>
+        <w:rPr>
+          <w:b/>
+        </w:rPr>
+        <w:t xml:space="preserve"> &amp;&amp; </w:t>
+      </w:r>
+      <w:proofErr w:type="spellStart"/>
+      <w:r>
+        <w:rPr>
+          <w:b/>
+        </w:rPr>
+        <w:t>peopleCountOnBoard</w:t>
+      </w:r>
+      <w:proofErr w:type="spellEnd"/>
+      <w:r>
+        <w:rPr>
+          <w:b/>
+        </w:rPr>
+        <w:t xml:space="preserve"> &lt;= 2 * </w:t>
+      </w:r>
+      <w:proofErr w:type="spellStart"/>
+      <w:r>
+        <w:rPr>
+          <w:b/>
+        </w:rPr>
+        <w:t>peopleCountAtStart</w:t>
+      </w:r>
+      <w:proofErr w:type="spellEnd"/>
+      <w:r>
+        <w:rPr>
+          <w:b/>
+        </w:rPr>
+        <w:t>/100</w:t>
       </w:r>
     </w:p>
     <w:p>
@@ -620,6 +993,7 @@
     </w:p>
     <w:p>
       <w:r>
+        <w:lastRenderedPageBreak/>
         <w:t>Tyto dotazy testují kolik lidí lze někdy zachránit se zvolenou kombinací hráčů. Tento příklad ukazuje, zda je možné zachránit 98% lidí na lodi.</w:t>
       </w:r>
     </w:p>
@@ -639,8 +1013,49 @@
         <w:rPr>
           <w:b/>
         </w:rPr>
-        <w:lastRenderedPageBreak/>
-        <w:t>E&lt;&gt; position1.FLOODED_POSITION_AND_CAPTAIN_SAVED or position2.FLOODED_POSITION_AND_CAPTAIN_SAVED or position3.FLOODED_POSITION_AND_CAPTAIN_SAVED or position4.FLOODED_POSITION_AND_CAPTAIN_SAVED</w:t>
+        <w:t xml:space="preserve">E&lt;&gt; position1.FLOODED_POSITION_AND_CAPTAIN_SAVED </w:t>
+      </w:r>
+      <w:proofErr w:type="spellStart"/>
+      <w:r>
+        <w:rPr>
+          <w:b/>
+        </w:rPr>
+        <w:t>or</w:t>
+      </w:r>
+      <w:proofErr w:type="spellEnd"/>
+      <w:r>
+        <w:rPr>
+          <w:b/>
+        </w:rPr>
+        <w:t xml:space="preserve"> position2.FLOODED_POSITION_AND_CAPTAIN_SAVED </w:t>
+      </w:r>
+      <w:proofErr w:type="spellStart"/>
+      <w:r>
+        <w:rPr>
+          <w:b/>
+        </w:rPr>
+        <w:t>or</w:t>
+      </w:r>
+      <w:proofErr w:type="spellEnd"/>
+      <w:r>
+        <w:rPr>
+          <w:b/>
+        </w:rPr>
+        <w:t xml:space="preserve"> position3.FLOODED_POSITION_AND_CAPTAIN_SAVED </w:t>
+      </w:r>
+      <w:proofErr w:type="spellStart"/>
+      <w:r>
+        <w:rPr>
+          <w:b/>
+        </w:rPr>
+        <w:t>or</w:t>
+      </w:r>
+      <w:proofErr w:type="spellEnd"/>
+      <w:r>
+        <w:rPr>
+          <w:b/>
+        </w:rPr>
+        <w:t xml:space="preserve"> position4.FLOODED_POSITION_AND_CAPTAIN_SAVED</w:t>
       </w:r>
     </w:p>
     <w:p>
@@ -658,7 +1073,15 @@
     </w:p>
     <w:p>
       <w:r>
-        <w:t>Ukazuje, zda lze v nějakém případě zachránit kapitána. Příklad kdy nelze - na první pozici Priest a velké množství lidí.</w:t>
+        <w:t xml:space="preserve">Ukazuje, zda lze v nějakém případě zachránit kapitána. Příklad kdy nelze - na první pozici </w:t>
+      </w:r>
+      <w:proofErr w:type="spellStart"/>
+      <w:r>
+        <w:t>Priest</w:t>
+      </w:r>
+      <w:proofErr w:type="spellEnd"/>
+      <w:r>
+        <w:t xml:space="preserve"> a velké množství lidí.</w:t>
       </w:r>
     </w:p>
     <w:p/>
@@ -673,7 +1096,49 @@
         <w:rPr>
           <w:b/>
         </w:rPr>
-        <w:t xml:space="preserve">A&lt;&gt; position1.FLOODED_POSITION_AND_CAPTAIN_SAVED or position2.FLOODED_POSITION_AND_CAPTAIN_SAVED or position3.FLOODED_POSITION_AND_CAPTAIN_SAVED or position4.FLOODED_POSITION_AND_CAPTAIN_SAVED  </w:t>
+        <w:t xml:space="preserve">A&lt;&gt; position1.FLOODED_POSITION_AND_CAPTAIN_SAVED </w:t>
+      </w:r>
+      <w:proofErr w:type="spellStart"/>
+      <w:r>
+        <w:rPr>
+          <w:b/>
+        </w:rPr>
+        <w:t>or</w:t>
+      </w:r>
+      <w:proofErr w:type="spellEnd"/>
+      <w:r>
+        <w:rPr>
+          <w:b/>
+        </w:rPr>
+        <w:t xml:space="preserve"> position2.FLOODED_POSITION_AND_CAPTAIN_SAVED </w:t>
+      </w:r>
+      <w:proofErr w:type="spellStart"/>
+      <w:r>
+        <w:rPr>
+          <w:b/>
+        </w:rPr>
+        <w:t>or</w:t>
+      </w:r>
+      <w:proofErr w:type="spellEnd"/>
+      <w:r>
+        <w:rPr>
+          <w:b/>
+        </w:rPr>
+        <w:t xml:space="preserve"> position3.FLOODED_POSITION_AND_CAPTAIN_SAVED </w:t>
+      </w:r>
+      <w:proofErr w:type="spellStart"/>
+      <w:r>
+        <w:rPr>
+          <w:b/>
+        </w:rPr>
+        <w:t>or</w:t>
+      </w:r>
+      <w:proofErr w:type="spellEnd"/>
+      <w:r>
+        <w:rPr>
+          <w:b/>
+        </w:rPr>
+        <w:t xml:space="preserve"> position4.FLOODED_POSITION_AND_CAPTAIN_SAVED  </w:t>
       </w:r>
     </w:p>
     <w:p>

</xml_diff>